<commit_message>
Further attempts on the synthetic control and aDID
</commit_message>
<xml_diff>
--- a/Replication files/1_Decile.docx
+++ b/Replication files/1_Decile.docx
@@ -526,12 +526,12 @@
               <w:tblLook w:val="04A0" w:firstRow="1" w:lastRow="0" w:firstColumn="1" w:lastColumn="0" w:noHBand="0" w:noVBand="1"/>
             </w:tblPr>
             <w:tblGrid>
-              <w:gridCol w:w="1248"/>
-              <w:gridCol w:w="1277"/>
-              <w:gridCol w:w="1283"/>
-              <w:gridCol w:w="1425"/>
-              <w:gridCol w:w="1286"/>
-              <w:gridCol w:w="1281"/>
+              <w:gridCol w:w="1021"/>
+              <w:gridCol w:w="1178"/>
+              <w:gridCol w:w="1209"/>
+              <w:gridCol w:w="1961"/>
+              <w:gridCol w:w="1224"/>
+              <w:gridCol w:w="1207"/>
             </w:tblGrid>
             <w:tr>
               <w:trPr>
@@ -718,12 +718,20 @@
                   <w:proofErr w:type="spellStart"/>
                   <w:r>
                     <w:rPr>
-                      <w:rFonts w:ascii="Calibri" w:hAnsi="Calibri" w:cs="Calibri"/>
-                      <w:color w:val="000000"/>
-                      <w:sz w:val="16"/>
-                      <w:szCs w:val="16"/>
-                    </w:rPr>
-                    <w:t>ln_passengers_pct</w:t>
+                      <w:color w:val="000000"/>
+                      <w:sz w:val="16"/>
+                      <w:szCs w:val="16"/>
+                    </w:rPr>
+                    <w:t>change_in</w:t>
+                  </w:r>
+                  <w:r>
+                    <w:rPr>
+                      <w:rFonts w:ascii="Calibri" w:hAnsi="Calibri" w:cs="Calibri"/>
+                      <w:color w:val="000000"/>
+                      <w:sz w:val="16"/>
+                      <w:szCs w:val="16"/>
+                    </w:rPr>
+                    <w:t>_passengers_pct</w:t>
                   </w:r>
                   <w:proofErr w:type="spellEnd"/>
                 </w:p>
@@ -5403,12 +5411,12 @@
               <w:tblLook w:val="04A0" w:firstRow="1" w:lastRow="0" w:firstColumn="1" w:lastColumn="0" w:noHBand="0" w:noVBand="1"/>
             </w:tblPr>
             <w:tblGrid>
-              <w:gridCol w:w="1249"/>
-              <w:gridCol w:w="1277"/>
-              <w:gridCol w:w="1283"/>
-              <w:gridCol w:w="1425"/>
-              <w:gridCol w:w="1283"/>
-              <w:gridCol w:w="1283"/>
+              <w:gridCol w:w="1025"/>
+              <w:gridCol w:w="1180"/>
+              <w:gridCol w:w="1211"/>
+              <w:gridCol w:w="1962"/>
+              <w:gridCol w:w="1211"/>
+              <w:gridCol w:w="1211"/>
             </w:tblGrid>
             <w:tr>
               <w:trPr>
@@ -5595,12 +5603,20 @@
                   <w:proofErr w:type="spellStart"/>
                   <w:r>
                     <w:rPr>
-                      <w:rFonts w:ascii="Calibri" w:hAnsi="Calibri" w:cs="Calibri"/>
-                      <w:color w:val="000000"/>
-                      <w:sz w:val="16"/>
-                      <w:szCs w:val="16"/>
-                    </w:rPr>
-                    <w:t>ln_passengers_pct</w:t>
+                      <w:color w:val="000000"/>
+                      <w:sz w:val="16"/>
+                      <w:szCs w:val="16"/>
+                    </w:rPr>
+                    <w:t>change_in_</w:t>
+                  </w:r>
+                  <w:r>
+                    <w:rPr>
+                      <w:rFonts w:ascii="Calibri" w:hAnsi="Calibri" w:cs="Calibri"/>
+                      <w:color w:val="000000"/>
+                      <w:sz w:val="16"/>
+                      <w:szCs w:val="16"/>
+                    </w:rPr>
+                    <w:t>passengers_pct</w:t>
                   </w:r>
                   <w:proofErr w:type="spellEnd"/>
                 </w:p>

</xml_diff>